<commit_message>
2020 05 21 Neptune ring implementation
</commit_message>
<xml_diff>
--- a/제안서_32160204_공채운.docx
+++ b/제안서_32160204_공채운.docx
@@ -33,7 +33,6 @@
       <w:pPr>
         <w:jc w:val="center"/>
         <w:rPr>
-          <w:rFonts w:hint="eastAsia"/>
           <w:b/>
           <w:sz w:val="96"/>
         </w:rPr>
@@ -43,7 +42,6 @@
       <w:pPr>
         <w:jc w:val="center"/>
         <w:rPr>
-          <w:rFonts w:hint="eastAsia"/>
           <w:b/>
           <w:sz w:val="96"/>
         </w:rPr>
@@ -53,7 +51,6 @@
       <w:pPr>
         <w:jc w:val="center"/>
         <w:rPr>
-          <w:rFonts w:hint="eastAsia"/>
           <w:b/>
           <w:sz w:val="96"/>
         </w:rPr>
@@ -70,7 +67,6 @@
     <w:p>
       <w:pPr>
         <w:rPr>
-          <w:rFonts w:hint="eastAsia"/>
           <w:b/>
           <w:sz w:val="96"/>
         </w:rPr>
@@ -80,7 +76,6 @@
       <w:pPr>
         <w:jc w:val="center"/>
         <w:rPr>
-          <w:rFonts w:hint="eastAsia"/>
           <w:b/>
           <w:sz w:val="96"/>
         </w:rPr>
@@ -127,7 +122,6 @@
               <w:spacing w:after="0" w:line="240" w:lineRule="auto"/>
               <w:jc w:val="center"/>
               <w:rPr>
-                <w:rFonts w:hint="eastAsia"/>
                 <w:b w:val="0"/>
                 <w:sz w:val="22"/>
               </w:rPr>
@@ -158,7 +152,6 @@
               <w:jc w:val="center"/>
               <w:cnfStyle w:val="100000000000" w:firstRow="1" w:lastRow="0" w:firstColumn="0" w:lastColumn="0" w:oddVBand="0" w:evenVBand="0" w:oddHBand="0" w:evenHBand="0" w:firstRowFirstColumn="0" w:firstRowLastColumn="0" w:lastRowFirstColumn="0" w:lastRowLastColumn="0"/>
               <w:rPr>
-                <w:rFonts w:hint="eastAsia"/>
                 <w:b w:val="0"/>
                 <w:sz w:val="22"/>
               </w:rPr>
@@ -189,7 +182,6 @@
               <w:spacing w:after="0" w:line="240" w:lineRule="auto"/>
               <w:jc w:val="center"/>
               <w:rPr>
-                <w:rFonts w:hint="eastAsia"/>
                 <w:b w:val="0"/>
                 <w:sz w:val="22"/>
               </w:rPr>
@@ -215,7 +207,6 @@
               <w:jc w:val="center"/>
               <w:cnfStyle w:val="000000000000" w:firstRow="0" w:lastRow="0" w:firstColumn="0" w:lastColumn="0" w:oddVBand="0" w:evenVBand="0" w:oddHBand="0" w:evenHBand="0" w:firstRowFirstColumn="0" w:firstRowLastColumn="0" w:lastRowFirstColumn="0" w:lastRowLastColumn="0"/>
               <w:rPr>
-                <w:rFonts w:hint="eastAsia"/>
                 <w:sz w:val="22"/>
               </w:rPr>
             </w:pPr>
@@ -244,7 +235,6 @@
               <w:spacing w:after="0" w:line="240" w:lineRule="auto"/>
               <w:jc w:val="center"/>
               <w:rPr>
-                <w:rFonts w:hint="eastAsia"/>
                 <w:b w:val="0"/>
                 <w:sz w:val="22"/>
               </w:rPr>
@@ -270,7 +260,6 @@
               <w:jc w:val="center"/>
               <w:cnfStyle w:val="000000000000" w:firstRow="0" w:lastRow="0" w:firstColumn="0" w:lastColumn="0" w:oddVBand="0" w:evenVBand="0" w:oddHBand="0" w:evenHBand="0" w:firstRowFirstColumn="0" w:firstRowLastColumn="0" w:lastRowFirstColumn="0" w:lastRowLastColumn="0"/>
               <w:rPr>
-                <w:rFonts w:hint="eastAsia"/>
                 <w:sz w:val="22"/>
               </w:rPr>
             </w:pPr>
@@ -305,7 +294,6 @@
               <w:spacing w:after="0" w:line="240" w:lineRule="auto"/>
               <w:jc w:val="center"/>
               <w:rPr>
-                <w:rFonts w:hint="eastAsia"/>
                 <w:b w:val="0"/>
                 <w:sz w:val="22"/>
               </w:rPr>
@@ -331,7 +319,6 @@
               <w:jc w:val="center"/>
               <w:cnfStyle w:val="000000000000" w:firstRow="0" w:lastRow="0" w:firstColumn="0" w:lastColumn="0" w:oddVBand="0" w:evenVBand="0" w:oddHBand="0" w:evenHBand="0" w:firstRowFirstColumn="0" w:firstRowLastColumn="0" w:lastRowFirstColumn="0" w:lastRowLastColumn="0"/>
               <w:rPr>
-                <w:rFonts w:hint="eastAsia"/>
                 <w:sz w:val="22"/>
               </w:rPr>
             </w:pPr>
@@ -360,7 +347,6 @@
               <w:spacing w:after="0" w:line="240" w:lineRule="auto"/>
               <w:jc w:val="center"/>
               <w:rPr>
-                <w:rFonts w:hint="eastAsia"/>
                 <w:b w:val="0"/>
                 <w:sz w:val="22"/>
               </w:rPr>
@@ -386,7 +372,6 @@
               <w:jc w:val="center"/>
               <w:cnfStyle w:val="000000000000" w:firstRow="0" w:lastRow="0" w:firstColumn="0" w:lastColumn="0" w:oddVBand="0" w:evenVBand="0" w:oddHBand="0" w:evenHBand="0" w:firstRowFirstColumn="0" w:firstRowLastColumn="0" w:lastRowFirstColumn="0" w:lastRowLastColumn="0"/>
               <w:rPr>
-                <w:rFonts w:hint="eastAsia"/>
                 <w:sz w:val="22"/>
               </w:rPr>
             </w:pPr>
@@ -405,7 +390,6 @@
       <w:pPr>
         <w:jc w:val="center"/>
         <w:rPr>
-          <w:rFonts w:hint="eastAsia"/>
           <w:b/>
           <w:sz w:val="96"/>
         </w:rPr>
@@ -442,14 +426,20 @@
         </w:rPr>
         <w:t>구현 주제</w:t>
       </w:r>
-    </w:p>
-    <w:p>
       <w:r>
         <w:rPr>
           <w:rFonts w:hint="eastAsia"/>
         </w:rPr>
         <w:t xml:space="preserve"> </w:t>
       </w:r>
+    </w:p>
+    <w:p>
+      <w:r>
+        <w:rPr>
+          <w:rFonts w:hint="eastAsia"/>
+        </w:rPr>
+        <w:t xml:space="preserve"> </w:t>
+      </w:r>
       <w:r>
         <w:t xml:space="preserve">2. </w:t>
       </w:r>
@@ -478,6 +468,17 @@
       </w:r>
       <w:r>
         <w:t>UI</w:t>
+      </w:r>
+    </w:p>
+    <w:p>
+      <w:r>
+        <w:t xml:space="preserve"> 4. </w:t>
+      </w:r>
+      <w:r>
+        <w:rPr>
+          <w:rFonts w:hint="eastAsia"/>
+        </w:rPr>
+        <w:t>사진 출처</w:t>
       </w:r>
     </w:p>
     <w:p/>
@@ -504,7 +505,6 @@
         <w:rPr>
           <w:rFonts w:hint="eastAsia"/>
         </w:rPr>
-        <w:lastRenderedPageBreak/>
         <w:t>1</w:t>
       </w:r>
       <w:r>
@@ -528,20 +528,39 @@
         <w:rPr>
           <w:rFonts w:hint="eastAsia"/>
         </w:rPr>
-        <w:t>을 이용한 브라우저에서 동작하는 그림판 프로그램</w:t>
-      </w:r>
-    </w:p>
-    <w:p>
-      <w:pPr>
-        <w:keepNext/>
+        <w:t>을 이용하여 해왕성과 그 위성들을 모델링</w:t>
+      </w:r>
+      <w:r>
+        <w:t xml:space="preserve"> </w:t>
+      </w:r>
+      <w:r>
+        <w:rPr>
+          <w:rFonts w:hint="eastAsia"/>
+        </w:rPr>
+        <w:t>및 렌더링.</w:t>
+      </w:r>
+    </w:p>
+    <w:p>
+      <w:pPr>
         <w:ind w:firstLine="204"/>
+        <w:rPr>
+          <w:rFonts w:hint="eastAsia"/>
+        </w:rPr>
       </w:pPr>
       <w:r>
         <w:drawing>
-          <wp:inline distT="0" distB="0" distL="0" distR="0" wp14:anchorId="494E679A" wp14:editId="7490052F">
-            <wp:extent cx="5731510" cy="834390"/>
-            <wp:effectExtent l="0" t="0" r="2540" b="3810"/>
-            <wp:docPr id="1" name="Picture 1"/>
+          <wp:anchor distT="0" distB="0" distL="114300" distR="114300" simplePos="0" relativeHeight="251659264" behindDoc="0" locked="0" layoutInCell="1" allowOverlap="1" wp14:anchorId="3CE342DF" wp14:editId="4A8A216E">
+            <wp:simplePos x="0" y="0"/>
+            <wp:positionH relativeFrom="margin">
+              <wp:posOffset>2407920</wp:posOffset>
+            </wp:positionH>
+            <wp:positionV relativeFrom="paragraph">
+              <wp:posOffset>4445</wp:posOffset>
+            </wp:positionV>
+            <wp:extent cx="1030605" cy="1082040"/>
+            <wp:effectExtent l="0" t="0" r="0" b="3810"/>
+            <wp:wrapSquare wrapText="bothSides"/>
+            <wp:docPr id="2" name="Picture 2"/>
             <wp:cNvGraphicFramePr>
               <a:graphicFrameLocks xmlns:a="http://schemas.openxmlformats.org/drawingml/2006/main" noChangeAspect="1"/>
             </wp:cNvGraphicFramePr>
@@ -553,7 +572,13 @@
                     <pic:cNvPicPr/>
                   </pic:nvPicPr>
                   <pic:blipFill>
-                    <a:blip r:embed="rId5"/>
+                    <a:blip r:embed="rId5" cstate="print">
+                      <a:extLst>
+                        <a:ext uri="{28A0092B-C50C-407E-A947-70E740481C1C}">
+                          <a14:useLocalDpi xmlns:a14="http://schemas.microsoft.com/office/drawing/2010/main" val="0"/>
+                        </a:ext>
+                      </a:extLst>
+                    </a:blip>
                     <a:stretch>
                       <a:fillRect/>
                     </a:stretch>
@@ -561,7 +586,7 @@
                   <pic:spPr>
                     <a:xfrm>
                       <a:off x="0" y="0"/>
-                      <a:ext cx="5731510" cy="834390"/>
+                      <a:ext cx="1030605" cy="1082040"/>
                     </a:xfrm>
                     <a:prstGeom prst="rect">
                       <a:avLst/>
@@ -570,26 +595,248 @@
                 </pic:pic>
               </a:graphicData>
             </a:graphic>
-          </wp:inline>
+            <wp14:sizeRelH relativeFrom="margin">
+              <wp14:pctWidth>0</wp14:pctWidth>
+            </wp14:sizeRelH>
+            <wp14:sizeRelV relativeFrom="margin">
+              <wp14:pctHeight>0</wp14:pctHeight>
+            </wp14:sizeRelV>
+          </wp:anchor>
         </w:drawing>
       </w:r>
     </w:p>
-    <w:p>
-      <w:pPr>
-        <w:pStyle w:val="Caption"/>
-        <w:jc w:val="center"/>
-      </w:pPr>
-      <w:r>
-        <w:t xml:space="preserve">Figure </w:t>
-      </w:r>
-      <w:fldSimple w:instr=" SEQ Figure \* ARABIC ">
-        <w:r>
-          <w:rPr>
-            <w:noProof/>
-          </w:rPr>
-          <w:t>1</w:t>
-        </w:r>
-      </w:fldSimple>
+    <w:p/>
+    <w:p/>
+    <w:p>
+      <w:r>
+        <w:rPr>
+          <w:noProof/>
+        </w:rPr>
+        <mc:AlternateContent>
+          <mc:Choice Requires="wps">
+            <w:drawing>
+              <wp:anchor distT="0" distB="0" distL="114300" distR="114300" simplePos="0" relativeHeight="251661312" behindDoc="0" locked="0" layoutInCell="1" allowOverlap="1" wp14:anchorId="559F4F14" wp14:editId="570249D3">
+                <wp:simplePos x="0" y="0"/>
+                <wp:positionH relativeFrom="column">
+                  <wp:posOffset>2354580</wp:posOffset>
+                </wp:positionH>
+                <wp:positionV relativeFrom="paragraph">
+                  <wp:posOffset>7620</wp:posOffset>
+                </wp:positionV>
+                <wp:extent cx="1143000" cy="236220"/>
+                <wp:effectExtent l="0" t="0" r="0" b="0"/>
+                <wp:wrapSquare wrapText="bothSides"/>
+                <wp:docPr id="3" name="Text Box 3"/>
+                <wp:cNvGraphicFramePr/>
+                <a:graphic xmlns:a="http://schemas.openxmlformats.org/drawingml/2006/main">
+                  <a:graphicData uri="http://schemas.microsoft.com/office/word/2010/wordprocessingShape">
+                    <wps:wsp>
+                      <wps:cNvSpPr txBox="1"/>
+                      <wps:spPr>
+                        <a:xfrm>
+                          <a:off x="0" y="0"/>
+                          <a:ext cx="1143000" cy="236220"/>
+                        </a:xfrm>
+                        <a:prstGeom prst="rect">
+                          <a:avLst/>
+                        </a:prstGeom>
+                        <a:solidFill>
+                          <a:prstClr val="white"/>
+                        </a:solidFill>
+                        <a:ln>
+                          <a:noFill/>
+                        </a:ln>
+                      </wps:spPr>
+                      <wps:txbx>
+                        <w:txbxContent>
+                          <w:p>
+                            <w:pPr>
+                              <w:pStyle w:val="Caption"/>
+                              <w:jc w:val="center"/>
+                              <w:rPr>
+                                <w:sz w:val="16"/>
+                                <w:szCs w:val="16"/>
+                              </w:rPr>
+                            </w:pPr>
+                            <w:r>
+                              <w:rPr>
+                                <w:sz w:val="16"/>
+                                <w:szCs w:val="16"/>
+                              </w:rPr>
+                              <w:t xml:space="preserve">Figure </w:t>
+                            </w:r>
+                            <w:r>
+                              <w:rPr>
+                                <w:sz w:val="16"/>
+                                <w:szCs w:val="16"/>
+                              </w:rPr>
+                              <w:fldChar w:fldCharType="begin"/>
+                            </w:r>
+                            <w:r>
+                              <w:rPr>
+                                <w:sz w:val="16"/>
+                                <w:szCs w:val="16"/>
+                              </w:rPr>
+                              <w:instrText xml:space="preserve"> SEQ Figure \* ARABIC </w:instrText>
+                            </w:r>
+                            <w:r>
+                              <w:rPr>
+                                <w:sz w:val="16"/>
+                                <w:szCs w:val="16"/>
+                              </w:rPr>
+                              <w:fldChar w:fldCharType="separate"/>
+                            </w:r>
+                            <w:r>
+                              <w:rPr>
+                                <w:noProof/>
+                                <w:sz w:val="16"/>
+                                <w:szCs w:val="16"/>
+                              </w:rPr>
+                              <w:t>1</w:t>
+                            </w:r>
+                            <w:r>
+                              <w:rPr>
+                                <w:sz w:val="16"/>
+                                <w:szCs w:val="16"/>
+                              </w:rPr>
+                              <w:fldChar w:fldCharType="end"/>
+                            </w:r>
+                            <w:r>
+                              <w:rPr>
+                                <w:sz w:val="16"/>
+                                <w:szCs w:val="16"/>
+                              </w:rPr>
+                              <w:t xml:space="preserve">. </w:t>
+                            </w:r>
+                            <w:r>
+                              <w:rPr>
+                                <w:rFonts w:hint="eastAsia"/>
+                                <w:sz w:val="16"/>
+                                <w:szCs w:val="16"/>
+                              </w:rPr>
+                              <w:t>해왕성</w:t>
+                            </w:r>
+                          </w:p>
+                        </w:txbxContent>
+                      </wps:txbx>
+                      <wps:bodyPr rot="0" spcFirstLastPara="0" vertOverflow="overflow" horzOverflow="overflow" vert="horz" wrap="square" lIns="0" tIns="0" rIns="0" bIns="0" numCol="1" spcCol="0" rtlCol="0" fromWordArt="0" anchor="t" anchorCtr="0" forceAA="0" compatLnSpc="1">
+                        <a:prstTxWarp prst="textNoShape">
+                          <a:avLst/>
+                        </a:prstTxWarp>
+                        <a:noAutofit/>
+                      </wps:bodyPr>
+                    </wps:wsp>
+                  </a:graphicData>
+                </a:graphic>
+                <wp14:sizeRelH relativeFrom="margin">
+                  <wp14:pctWidth>0</wp14:pctWidth>
+                </wp14:sizeRelH>
+                <wp14:sizeRelV relativeFrom="margin">
+                  <wp14:pctHeight>0</wp14:pctHeight>
+                </wp14:sizeRelV>
+              </wp:anchor>
+            </w:drawing>
+          </mc:Choice>
+          <mc:Fallback>
+            <w:pict>
+              <v:shapetype w14:anchorId="559F4F14" id="_x0000_t202" coordsize="21600,21600" o:spt="202" path="m,l,21600r21600,l21600,xe">
+                <v:stroke joinstyle="miter"/>
+                <v:path gradientshapeok="t" o:connecttype="rect"/>
+              </v:shapetype>
+              <v:shape id="Text Box 3" o:spid="_x0000_s1026" type="#_x0000_t202" style="position:absolute;left:0;text-align:left;margin-left:185.4pt;margin-top:.6pt;width:90pt;height:18.6pt;z-index:251661312;visibility:visible;mso-wrap-style:square;mso-width-percent:0;mso-height-percent:0;mso-wrap-distance-left:9pt;mso-wrap-distance-top:0;mso-wrap-distance-right:9pt;mso-wrap-distance-bottom:0;mso-position-horizontal:absolute;mso-position-horizontal-relative:text;mso-position-vertical:absolute;mso-position-vertical-relative:text;mso-width-percent:0;mso-height-percent:0;mso-width-relative:margin;mso-height-relative:margin;v-text-anchor:top" o:gfxdata="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" stroked="f">
+                <v:textbox inset="0,0,0,0">
+                  <w:txbxContent>
+                    <w:p>
+                      <w:pPr>
+                        <w:pStyle w:val="Caption"/>
+                        <w:jc w:val="center"/>
+                        <w:rPr>
+                          <w:sz w:val="16"/>
+                          <w:szCs w:val="16"/>
+                        </w:rPr>
+                      </w:pPr>
+                      <w:r>
+                        <w:rPr>
+                          <w:sz w:val="16"/>
+                          <w:szCs w:val="16"/>
+                        </w:rPr>
+                        <w:t xml:space="preserve">Figure </w:t>
+                      </w:r>
+                      <w:r>
+                        <w:rPr>
+                          <w:sz w:val="16"/>
+                          <w:szCs w:val="16"/>
+                        </w:rPr>
+                        <w:fldChar w:fldCharType="begin"/>
+                      </w:r>
+                      <w:r>
+                        <w:rPr>
+                          <w:sz w:val="16"/>
+                          <w:szCs w:val="16"/>
+                        </w:rPr>
+                        <w:instrText xml:space="preserve"> SEQ Figure \* ARABIC </w:instrText>
+                      </w:r>
+                      <w:r>
+                        <w:rPr>
+                          <w:sz w:val="16"/>
+                          <w:szCs w:val="16"/>
+                        </w:rPr>
+                        <w:fldChar w:fldCharType="separate"/>
+                      </w:r>
+                      <w:r>
+                        <w:rPr>
+                          <w:noProof/>
+                          <w:sz w:val="16"/>
+                          <w:szCs w:val="16"/>
+                        </w:rPr>
+                        <w:t>1</w:t>
+                      </w:r>
+                      <w:r>
+                        <w:rPr>
+                          <w:sz w:val="16"/>
+                          <w:szCs w:val="16"/>
+                        </w:rPr>
+                        <w:fldChar w:fldCharType="end"/>
+                      </w:r>
+                      <w:r>
+                        <w:rPr>
+                          <w:sz w:val="16"/>
+                          <w:szCs w:val="16"/>
+                        </w:rPr>
+                        <w:t xml:space="preserve">. </w:t>
+                      </w:r>
+                      <w:r>
+                        <w:rPr>
+                          <w:rFonts w:hint="eastAsia"/>
+                          <w:sz w:val="16"/>
+                          <w:szCs w:val="16"/>
+                        </w:rPr>
+                        <w:t>해왕성</w:t>
+                      </w:r>
+                    </w:p>
+                  </w:txbxContent>
+                </v:textbox>
+                <w10:wrap type="square"/>
+              </v:shape>
+            </w:pict>
+          </mc:Fallback>
+        </mc:AlternateContent>
+      </w:r>
+    </w:p>
+    <w:p>
+      <w:pPr>
+        <w:rPr>
+          <w:rFonts w:hint="eastAsia"/>
+        </w:rPr>
+      </w:pPr>
+    </w:p>
+    <w:p>
+      <w:r>
+        <w:rPr>
+          <w:rFonts w:hint="eastAsia"/>
+        </w:rPr>
+        <w:t>2</w:t>
+      </w:r>
       <w:r>
         <w:t xml:space="preserve">. </w:t>
       </w:r>
@@ -597,123 +844,42 @@
         <w:rPr>
           <w:rFonts w:hint="eastAsia"/>
         </w:rPr>
-        <w:t>W</w:t>
-      </w:r>
-      <w:r>
-        <w:t>indow</w:t>
-      </w:r>
-      <w:r>
-        <w:rPr>
-          <w:rFonts w:hint="eastAsia"/>
-        </w:rPr>
-        <w:t xml:space="preserve"> 그림판</w:t>
-      </w:r>
-    </w:p>
-    <w:p/>
-    <w:p>
-      <w:r>
-        <w:rPr>
-          <w:rFonts w:hint="eastAsia"/>
-        </w:rPr>
-        <w:t>2</w:t>
-      </w:r>
-      <w:r>
-        <w:t xml:space="preserve">. </w:t>
-      </w:r>
-      <w:r>
-        <w:rPr>
-          <w:rFonts w:hint="eastAsia"/>
-        </w:rPr>
         <w:t>구현 내용</w:t>
       </w:r>
     </w:p>
     <w:p>
       <w:pPr>
-        <w:pStyle w:val="ListParagraph"/>
-        <w:numPr>
-          <w:ilvl w:val="0"/>
-          <w:numId w:val="1"/>
-        </w:numPr>
-        <w:ind w:leftChars="0"/>
-      </w:pPr>
-      <w:r>
-        <w:rPr>
-          <w:rFonts w:hint="eastAsia"/>
-        </w:rPr>
-        <w:t>기본 그리기 기능 및 굵기 설정</w:t>
-      </w:r>
-    </w:p>
-    <w:p>
-      <w:pPr>
-        <w:pStyle w:val="ListParagraph"/>
-        <w:numPr>
-          <w:ilvl w:val="0"/>
-          <w:numId w:val="1"/>
-        </w:numPr>
-        <w:ind w:leftChars="0"/>
-      </w:pPr>
-      <w:r>
-        <w:rPr>
-          <w:rFonts w:hint="eastAsia"/>
-        </w:rPr>
-        <w:t xml:space="preserve">각종 다각형 그리기 </w:t>
-      </w:r>
-    </w:p>
-    <w:p>
-      <w:pPr>
-        <w:pStyle w:val="ListParagraph"/>
-        <w:numPr>
-          <w:ilvl w:val="0"/>
-          <w:numId w:val="1"/>
-        </w:numPr>
-        <w:ind w:leftChars="0"/>
-      </w:pPr>
-      <w:r>
-        <w:rPr>
-          <w:rFonts w:hint="eastAsia"/>
-        </w:rPr>
-        <w:t>색 설정</w:t>
-      </w:r>
-    </w:p>
-    <w:p>
-      <w:pPr>
-        <w:pStyle w:val="ListParagraph"/>
-        <w:numPr>
-          <w:ilvl w:val="0"/>
-          <w:numId w:val="1"/>
-        </w:numPr>
-        <w:ind w:leftChars="0"/>
-      </w:pPr>
-      <w:r>
-        <w:rPr>
-          <w:rFonts w:hint="eastAsia"/>
-        </w:rPr>
-        <w:t>스포이드(색 추출</w:t>
-      </w:r>
-      <w:r>
-        <w:t>)</w:t>
-      </w:r>
-      <w:r>
-        <w:rPr>
-          <w:rFonts w:hint="eastAsia"/>
-        </w:rPr>
-        <w:t xml:space="preserve"> 기능</w:t>
-      </w:r>
-    </w:p>
-    <w:p>
-      <w:pPr>
-        <w:pStyle w:val="ListParagraph"/>
-        <w:numPr>
-          <w:ilvl w:val="0"/>
-          <w:numId w:val="1"/>
-        </w:numPr>
-        <w:ind w:leftChars="0"/>
-      </w:pPr>
-      <w:r>
-        <w:rPr>
-          <w:rFonts w:hint="eastAsia"/>
-        </w:rPr>
-        <w:t>그 외,</w:t>
+        <w:ind w:firstLine="204"/>
+      </w:pPr>
+      <w:r>
+        <w:rPr>
+          <w:rFonts w:hint="eastAsia"/>
+        </w:rPr>
+        <w:t xml:space="preserve">태양계의 </w:t>
+      </w:r>
+      <w:r>
+        <w:t>8</w:t>
+      </w:r>
+      <w:r>
+        <w:rPr>
+          <w:rFonts w:hint="eastAsia"/>
+        </w:rPr>
+        <w:t>번째 행성인 해왕성</w:t>
+      </w:r>
+      <w:r>
+        <w:rPr>
+          <w:rFonts w:hint="eastAsia"/>
+        </w:rPr>
+        <w:t xml:space="preserve">은 </w:t>
+      </w:r>
+      <w:r>
+        <w:t>14</w:t>
+      </w:r>
+      <w:r>
+        <w:rPr>
+          <w:rFonts w:hint="eastAsia"/>
+        </w:rPr>
+        <w:t>개의 위성을 갖고 있다.</w:t>
       </w:r>
       <w:r>
         <w:t xml:space="preserve"> </w:t>
@@ -722,7 +888,7 @@
         <w:rPr>
           <w:rFonts w:hint="eastAsia"/>
         </w:rPr>
-        <w:t>선택,</w:t>
+        <w:t>이러한 위성들은 각각 보이는 색,</w:t>
       </w:r>
       <w:r>
         <w:t xml:space="preserve"> </w:t>
@@ -731,55 +897,38 @@
         <w:rPr>
           <w:rFonts w:hint="eastAsia"/>
         </w:rPr>
-        <w:t>회전</w:t>
-      </w:r>
-      <w:r>
-        <w:t xml:space="preserve">, </w:t>
-      </w:r>
-      <w:r>
-        <w:rPr>
-          <w:rFonts w:hint="eastAsia"/>
-        </w:rPr>
-        <w:t>확대 기능 등 구현이 가능한 대로 구현할 예정</w:t>
-      </w:r>
-    </w:p>
-    <w:p/>
-    <w:p>
-      <w:pPr>
-        <w:rPr>
-          <w:rFonts w:hint="eastAsia"/>
-        </w:rPr>
-      </w:pPr>
-      <w:r>
-        <w:rPr>
-          <w:rFonts w:hint="eastAsia"/>
-        </w:rPr>
-        <w:t>3</w:t>
-      </w:r>
-      <w:r>
-        <w:t xml:space="preserve">. </w:t>
-      </w:r>
-      <w:r>
-        <w:rPr>
-          <w:rFonts w:hint="eastAsia"/>
-        </w:rPr>
-        <w:t xml:space="preserve">예상 </w:t>
-      </w:r>
-      <w:r>
-        <w:t>UI</w:t>
+        <w:t>형태도 다르다.</w:t>
+      </w:r>
+      <w:r>
+        <w:t xml:space="preserve"> </w:t>
+      </w:r>
+      <w:r>
+        <w:rPr>
+          <w:rFonts w:hint="eastAsia"/>
+        </w:rPr>
+        <w:t xml:space="preserve">이번 과제를 통해 해왕성과 해왕성을 공전하는 위성들을 </w:t>
+      </w:r>
+      <w:r>
+        <w:t>WebGL</w:t>
+      </w:r>
+      <w:r>
+        <w:rPr>
+          <w:rFonts w:hint="eastAsia"/>
+        </w:rPr>
+        <w:t>로 구현하고자 한다.</w:t>
       </w:r>
     </w:p>
     <w:p>
       <w:pPr>
         <w:keepNext/>
-        <w:ind w:firstLine="800"/>
+        <w:ind w:firstLine="204"/>
       </w:pPr>
       <w:r>
         <w:drawing>
-          <wp:inline distT="0" distB="0" distL="0" distR="0" wp14:anchorId="6208C733" wp14:editId="706004A7">
-            <wp:extent cx="3837372" cy="2590800"/>
-            <wp:effectExtent l="0" t="0" r="0" b="0"/>
-            <wp:docPr id="12" name="Picture 12"/>
+          <wp:inline distT="0" distB="0" distL="0" distR="0" wp14:anchorId="267ACFCC" wp14:editId="7C578909">
+            <wp:extent cx="5731510" cy="2390140"/>
+            <wp:effectExtent l="0" t="0" r="2540" b="0"/>
+            <wp:docPr id="1" name="Picture 1"/>
             <wp:cNvGraphicFramePr>
               <a:graphicFrameLocks xmlns:a="http://schemas.openxmlformats.org/drawingml/2006/main" noChangeAspect="1"/>
             </wp:cNvGraphicFramePr>
@@ -799,7 +948,7 @@
                   <pic:spPr>
                     <a:xfrm>
                       <a:off x="0" y="0"/>
-                      <a:ext cx="3868390" cy="2611741"/>
+                      <a:ext cx="5731510" cy="2390140"/>
                     </a:xfrm>
                     <a:prstGeom prst="rect">
                       <a:avLst/>
@@ -829,20 +978,325 @@
         </w:r>
       </w:fldSimple>
       <w:r>
-        <w:t>. User Interface</w:t>
-      </w:r>
-    </w:p>
-    <w:p>
-      <w:pPr>
-        <w:jc w:val="center"/>
-        <w:rPr>
-          <w:rFonts w:hint="eastAsia"/>
-        </w:rPr>
-      </w:pPr>
+        <w:t xml:space="preserve">. </w:t>
+      </w:r>
+      <w:r>
+        <w:rPr>
+          <w:rFonts w:hint="eastAsia"/>
+        </w:rPr>
+        <w:t>해왕성과</w:t>
+      </w:r>
+      <w:r>
+        <w:t xml:space="preserve"> </w:t>
+      </w:r>
+      <w:r>
+        <w:rPr>
+          <w:rFonts w:hint="eastAsia"/>
+        </w:rPr>
+        <w:t>위성들</w:t>
+      </w:r>
+    </w:p>
+    <w:p>
+      <w:pPr>
+        <w:ind w:firstLine="204"/>
+      </w:pPr>
+      <w:r>
+        <w:rPr>
+          <w:rFonts w:hint="eastAsia"/>
+        </w:rPr>
+        <w:t>또한,</w:t>
+      </w:r>
+      <w:r>
+        <w:t xml:space="preserve"> </w:t>
+      </w:r>
+      <w:r>
+        <w:rPr>
+          <w:rFonts w:hint="eastAsia"/>
+        </w:rPr>
+        <w:t>해왕성은</w:t>
+      </w:r>
+      <w:r>
+        <w:t xml:space="preserve"> </w:t>
+      </w:r>
+      <w:r>
+        <w:rPr>
+          <w:rFonts w:hint="eastAsia"/>
+        </w:rPr>
+        <w:t>아주 미약한 붉은색의 고리를 갖고 있다.</w:t>
+      </w:r>
+      <w:r>
+        <w:t xml:space="preserve"> </w:t>
+      </w:r>
+      <w:r>
+        <w:rPr>
+          <w:rFonts w:hint="eastAsia"/>
+        </w:rPr>
+        <w:t>행성의 고리는 아주 작은 먼지들과 같은 작은 입자들</w:t>
+      </w:r>
+      <w:r>
+        <w:rPr>
+          <w:rFonts w:hint="eastAsia"/>
+        </w:rPr>
+        <w:t>이 해왕성을 공전하는 형태이다</w:t>
+      </w:r>
+      <w:r>
+        <w:rPr>
+          <w:rFonts w:hint="eastAsia"/>
+        </w:rPr>
+        <w:t>.</w:t>
+      </w:r>
+      <w:r>
+        <w:t xml:space="preserve"> </w:t>
+      </w:r>
+      <w:r>
+        <w:rPr>
+          <w:rFonts w:hint="eastAsia"/>
+        </w:rPr>
+        <w:t>이러한 내용도 구현을 시도할 예</w:t>
+      </w:r>
       <w:bookmarkStart w:id="0" w:name="_GoBack"/>
       <w:bookmarkEnd w:id="0"/>
-    </w:p>
-    <w:p/>
+      <w:r>
+        <w:rPr>
+          <w:rFonts w:hint="eastAsia"/>
+        </w:rPr>
+        <w:t>정이다.</w:t>
+      </w:r>
+    </w:p>
+    <w:p>
+      <w:pPr>
+        <w:ind w:firstLine="204"/>
+        <w:rPr>
+          <w:rFonts w:hint="eastAsia"/>
+        </w:rPr>
+      </w:pPr>
+      <w:r>
+        <w:rPr>
+          <w:rFonts w:hint="eastAsia"/>
+        </w:rPr>
+        <w:t>그리고,</w:t>
+      </w:r>
+      <w:r>
+        <w:t xml:space="preserve"> </w:t>
+      </w:r>
+      <w:r>
+        <w:rPr>
+          <w:rFonts w:hint="eastAsia"/>
+        </w:rPr>
+        <w:t>태양계 행성은 태양이라는 광원이 존재하기 때문에 이러한 특성도 살려 렌더링할 계획이다.</w:t>
+      </w:r>
+    </w:p>
+    <w:p>
+      <w:r>
+        <w:rPr>
+          <w:rFonts w:hint="eastAsia"/>
+        </w:rPr>
+        <w:lastRenderedPageBreak/>
+        <w:t>3</w:t>
+      </w:r>
+      <w:r>
+        <w:t xml:space="preserve">. </w:t>
+      </w:r>
+      <w:r>
+        <w:rPr>
+          <w:rFonts w:hint="eastAsia"/>
+        </w:rPr>
+        <w:t>예상</w:t>
+      </w:r>
+      <w:r>
+        <w:rPr>
+          <w:rFonts w:hint="eastAsia"/>
+        </w:rPr>
+        <w:t xml:space="preserve"> 렌더링</w:t>
+      </w:r>
+    </w:p>
+    <w:p>
+      <w:pPr>
+        <w:keepNext/>
+        <w:jc w:val="center"/>
+      </w:pPr>
+      <w:r>
+        <w:drawing>
+          <wp:inline distT="0" distB="0" distL="0" distR="0" wp14:anchorId="7FA5DCE7" wp14:editId="20684C3C">
+            <wp:extent cx="5731510" cy="2578735"/>
+            <wp:effectExtent l="0" t="0" r="2540" b="0"/>
+            <wp:docPr id="5" name="Picture 5"/>
+            <wp:cNvGraphicFramePr>
+              <a:graphicFrameLocks xmlns:a="http://schemas.openxmlformats.org/drawingml/2006/main" noChangeAspect="1"/>
+            </wp:cNvGraphicFramePr>
+            <a:graphic xmlns:a="http://schemas.openxmlformats.org/drawingml/2006/main">
+              <a:graphicData uri="http://schemas.openxmlformats.org/drawingml/2006/picture">
+                <pic:pic xmlns:pic="http://schemas.openxmlformats.org/drawingml/2006/picture">
+                  <pic:nvPicPr>
+                    <pic:cNvPr id="1" name=""/>
+                    <pic:cNvPicPr/>
+                  </pic:nvPicPr>
+                  <pic:blipFill>
+                    <a:blip r:embed="rId7"/>
+                    <a:stretch>
+                      <a:fillRect/>
+                    </a:stretch>
+                  </pic:blipFill>
+                  <pic:spPr>
+                    <a:xfrm>
+                      <a:off x="0" y="0"/>
+                      <a:ext cx="5731510" cy="2578735"/>
+                    </a:xfrm>
+                    <a:prstGeom prst="rect">
+                      <a:avLst/>
+                    </a:prstGeom>
+                  </pic:spPr>
+                </pic:pic>
+              </a:graphicData>
+            </a:graphic>
+          </wp:inline>
+        </w:drawing>
+      </w:r>
+    </w:p>
+    <w:p>
+      <w:pPr>
+        <w:pStyle w:val="Caption"/>
+        <w:jc w:val="center"/>
+        <w:rPr>
+          <w:rFonts w:hint="eastAsia"/>
+          <w:sz w:val="16"/>
+          <w:szCs w:val="16"/>
+        </w:rPr>
+      </w:pPr>
+      <w:r>
+        <w:rPr>
+          <w:sz w:val="16"/>
+          <w:szCs w:val="16"/>
+        </w:rPr>
+        <w:t xml:space="preserve">Figure </w:t>
+      </w:r>
+      <w:r>
+        <w:rPr>
+          <w:sz w:val="16"/>
+          <w:szCs w:val="16"/>
+        </w:rPr>
+        <w:fldChar w:fldCharType="begin"/>
+      </w:r>
+      <w:r>
+        <w:rPr>
+          <w:sz w:val="16"/>
+          <w:szCs w:val="16"/>
+        </w:rPr>
+        <w:instrText xml:space="preserve"> SEQ Figure \* ARABIC </w:instrText>
+      </w:r>
+      <w:r>
+        <w:rPr>
+          <w:sz w:val="16"/>
+          <w:szCs w:val="16"/>
+        </w:rPr>
+        <w:fldChar w:fldCharType="separate"/>
+      </w:r>
+      <w:r>
+        <w:rPr>
+          <w:noProof/>
+          <w:sz w:val="16"/>
+          <w:szCs w:val="16"/>
+        </w:rPr>
+        <w:t>3</w:t>
+      </w:r>
+      <w:r>
+        <w:rPr>
+          <w:sz w:val="16"/>
+          <w:szCs w:val="16"/>
+        </w:rPr>
+        <w:fldChar w:fldCharType="end"/>
+      </w:r>
+      <w:r>
+        <w:rPr>
+          <w:sz w:val="16"/>
+          <w:szCs w:val="16"/>
+        </w:rPr>
+        <w:t xml:space="preserve">. </w:t>
+      </w:r>
+      <w:r>
+        <w:rPr>
+          <w:rFonts w:hint="eastAsia"/>
+          <w:sz w:val="16"/>
+          <w:szCs w:val="16"/>
+        </w:rPr>
+        <w:t>예상 렌더링</w:t>
+      </w:r>
+    </w:p>
+    <w:p>
+      <w:pPr>
+        <w:keepNext/>
+        <w:ind w:firstLine="800"/>
+      </w:pPr>
+    </w:p>
+    <w:p>
+      <w:pPr>
+        <w:pStyle w:val="Caption"/>
+      </w:pPr>
+    </w:p>
+    <w:p>
+      <w:pPr>
+        <w:jc w:val="center"/>
+      </w:pPr>
+    </w:p>
+    <w:p>
+      <w:r>
+        <w:rPr>
+          <w:rFonts w:hint="eastAsia"/>
+        </w:rPr>
+        <w:t>4</w:t>
+      </w:r>
+      <w:r>
+        <w:t xml:space="preserve">. </w:t>
+      </w:r>
+      <w:r>
+        <w:rPr>
+          <w:rFonts w:hint="eastAsia"/>
+        </w:rPr>
+        <w:t>사진 출처</w:t>
+      </w:r>
+    </w:p>
+    <w:p>
+      <w:pPr>
+        <w:rPr>
+          <w:rFonts w:hint="eastAsia"/>
+        </w:rPr>
+      </w:pPr>
+      <w:r>
+        <w:rPr>
+          <w:rFonts w:hint="eastAsia"/>
+        </w:rPr>
+        <w:t xml:space="preserve"> </w:t>
+      </w:r>
+      <w:hyperlink r:id="rId8" w:history="1">
+        <w:r>
+          <w:rPr>
+            <w:rStyle w:val="Hyperlink"/>
+          </w:rPr>
+          <w:t>https://ko.wikipedia.org/wiki/%ED%95%B4%EC%99%95%EC%84%B1</w:t>
+        </w:r>
+      </w:hyperlink>
+    </w:p>
+    <w:p>
+      <w:pPr>
+        <w:rPr>
+          <w:rFonts w:hint="eastAsia"/>
+        </w:rPr>
+      </w:pPr>
+      <w:r>
+        <w:rPr>
+          <w:rFonts w:hint="eastAsia"/>
+        </w:rPr>
+        <w:t xml:space="preserve"> </w:t>
+      </w:r>
+      <w:hyperlink r:id="rId9" w:history="1">
+        <w:r>
+          <w:rPr>
+            <w:rStyle w:val="Hyperlink"/>
+          </w:rPr>
+          <w:t>http://m.dongascience.donga.com/news.php?idx=26955</w:t>
+        </w:r>
+      </w:hyperlink>
+    </w:p>
     <w:sectPr>
       <w:pgSz w:w="11906" w:h="16838"/>
       <w:pgMar w:top="1701" w:right="1440" w:bottom="1440" w:left="1440" w:header="851" w:footer="992" w:gutter="0"/>
@@ -1492,6 +1946,18 @@
       <w:ind w:leftChars="400" w:left="800"/>
     </w:pPr>
   </w:style>
+  <w:style w:type="character" w:styleId="Hyperlink">
+    <w:name w:val="Hyperlink"/>
+    <w:basedOn w:val="DefaultParagraphFont"/>
+    <w:uiPriority w:val="99"/>
+    <w:semiHidden/>
+    <w:unhideWhenUsed/>
+    <w:rsid w:val="002F0909"/>
+    <w:rPr>
+      <w:color w:val="0000FF"/>
+      <w:u w:val="single"/>
+    </w:rPr>
+  </w:style>
 </w:styles>
 </file>
 

</xml_diff>